<commit_message>
AUTO FROM WORK 04.11.2022 14:13:48,06
</commit_message>
<xml_diff>
--- a/ZAMER/Win32/Release/REPORT/381.docx
+++ b/ZAMER/Win32/Release/REPORT/381.docx
@@ -32,7 +32,7 @@
           <w:sz w:val="28"/>
           <w:lang w:val="en-US"/>
         </w:rPr>
-        <w:t>10.10.2022</w:t>
+        <w:t>04.11.2022</w:t>
       </w:r>
       <w:r>
         <w:rPr>
@@ -3802,7 +3802,7 @@
                 <w:sz w:val="28"/>
                 <w:lang w:val="en-US"/>
               </w:rPr>
-              <w:t>494,9</w:t>
+              <w:t>494,5</w:t>
             </w:r>
           </w:p>
         </w:tc>
@@ -3828,7 +3828,7 @@
                 <w:sz w:val="28"/>
                 <w:lang w:val="en-US"/>
               </w:rPr>
-              <w:t>6,933</w:t>
+              <w:t>7,007</w:t>
             </w:r>
           </w:p>
         </w:tc>
@@ -3853,7 +3853,7 @@
                 <w:sz w:val="28"/>
                 <w:lang w:val="en-US"/>
               </w:rPr>
-              <w:t>1644,39</w:t>
+              <w:t>1662,48</w:t>
             </w:r>
           </w:p>
         </w:tc>
@@ -3878,7 +3878,7 @@
                 <w:sz w:val="28"/>
                 <w:lang w:val="en-US"/>
               </w:rPr>
-              <w:t>406,4</w:t>
+              <w:t>470,03</w:t>
             </w:r>
           </w:p>
         </w:tc>
@@ -3933,7 +3933,7 @@
                 <w:sz w:val="28"/>
                 <w:lang w:val="en-US"/>
               </w:rPr>
-              <w:t>494,5</w:t>
+              <w:t>494,9</w:t>
             </w:r>
           </w:p>
         </w:tc>
@@ -3959,7 +3959,7 @@
                 <w:sz w:val="28"/>
                 <w:lang w:val="en-US"/>
               </w:rPr>
-              <w:t>7,007</w:t>
+              <w:t>6,933</w:t>
             </w:r>
           </w:p>
         </w:tc>
@@ -3983,7 +3983,7 @@
                 <w:sz w:val="28"/>
                 <w:lang w:val="en-US"/>
               </w:rPr>
-              <w:t>1662,48</w:t>
+              <w:t>1644,39</w:t>
             </w:r>
           </w:p>
         </w:tc>
@@ -4007,7 +4007,7 @@
                 <w:sz w:val="28"/>
                 <w:lang w:val="en-US"/>
               </w:rPr>
-              <w:t>470,03</w:t>
+              <w:t>406,4</w:t>
             </w:r>
           </w:p>
         </w:tc>
@@ -4604,7 +4604,7 @@
                 <w:sz w:val="28"/>
                 <w:lang w:val="en-US"/>
               </w:rPr>
-              <w:t>1645,57</w:t>
+              <w:t>4933,07</w:t>
             </w:r>
           </w:p>
         </w:tc>
@@ -4631,7 +4631,7 @@
                 <w:sz w:val="28"/>
                 <w:lang w:val="en-US"/>
               </w:rPr>
-              <w:t>7,046</w:t>
+              <w:t>617,9</w:t>
             </w:r>
           </w:p>
         </w:tc>
@@ -4657,7 +4657,7 @@
                 <w:sz w:val="28"/>
                 <w:lang w:val="en-US"/>
               </w:rPr>
-              <w:t>461,5</w:t>
+              <w:t>690,39</w:t>
             </w:r>
           </w:p>
         </w:tc>
@@ -4709,7 +4709,7 @@
                 <w:sz w:val="28"/>
                 <w:lang w:val="en-US"/>
               </w:rPr>
-              <w:t>6,992</w:t>
+              <w:t>6,989</w:t>
             </w:r>
           </w:p>
         </w:tc>
@@ -4735,7 +4735,7 @@
                 <w:sz w:val="28"/>
                 <w:lang w:val="en-US"/>
               </w:rPr>
-              <w:t>1658,59</w:t>
+              <w:t>4951,5</w:t>
             </w:r>
           </w:p>
         </w:tc>
@@ -4761,7 +4761,7 @@
                 <w:sz w:val="28"/>
                 <w:lang w:val="en-US"/>
               </w:rPr>
-              <w:t>6,992</w:t>
+              <w:t>912,4</w:t>
             </w:r>
           </w:p>
         </w:tc>
@@ -4786,7 +4786,7 @@
                 <w:sz w:val="28"/>
                 <w:lang w:val="en-US"/>
               </w:rPr>
-              <w:t>464,5</w:t>
+              <w:t>1166,43</w:t>
             </w:r>
           </w:p>
         </w:tc>
@@ -4890,7 +4890,7 @@
                 <w:sz w:val="28"/>
                 <w:lang w:val="en-US"/>
               </w:rPr>
-              <w:t>6,989</w:t>
+              <w:t>275,4</w:t>
             </w:r>
           </w:p>
         </w:tc>
@@ -4915,7 +4915,7 @@
                 <w:sz w:val="28"/>
                 <w:lang w:val="en-US"/>
               </w:rPr>
-              <w:t>275,4</w:t>
+              <w:t>416,93</w:t>
             </w:r>
           </w:p>
         </w:tc>
@@ -5019,7 +5019,7 @@
                 <w:sz w:val="28"/>
                 <w:lang w:val="en-US"/>
               </w:rPr>
-              <w:t>7,005</w:t>
+              <w:t>720,2</w:t>
             </w:r>
           </w:p>
         </w:tc>
@@ -5044,7 +5044,7 @@
                 <w:sz w:val="28"/>
                 <w:lang w:val="en-US"/>
               </w:rPr>
-              <w:t>720,2</w:t>
+              <w:t>401,76</w:t>
             </w:r>
           </w:p>
         </w:tc>
@@ -5148,7 +5148,7 @@
                 <w:sz w:val="28"/>
                 <w:lang w:val="en-US"/>
               </w:rPr>
-              <w:t>7,007</w:t>
+              <w:t>712,9</w:t>
             </w:r>
           </w:p>
         </w:tc>
@@ -5173,7 +5173,7 @@
                 <w:sz w:val="28"/>
                 <w:lang w:val="en-US"/>
               </w:rPr>
-              <w:t>712,9</w:t>
+              <w:t>430,46</w:t>
             </w:r>
           </w:p>
         </w:tc>
@@ -5277,7 +5277,7 @@
                 <w:sz w:val="28"/>
                 <w:lang w:val="en-US"/>
               </w:rPr>
-              <w:t>7,031</w:t>
+              <w:t>625</w:t>
             </w:r>
           </w:p>
         </w:tc>
@@ -5302,7 +5302,7 @@
                 <w:sz w:val="28"/>
                 <w:lang w:val="en-US"/>
               </w:rPr>
-              <w:t>625</w:t>
+              <w:t>406,29</w:t>
             </w:r>
           </w:p>
         </w:tc>
@@ -6379,7 +6379,7 @@
                 <w:sz w:val="28"/>
                 <w:lang w:val="en-US"/>
               </w:rPr>
-              <w:t>N35x</w:t>
+              <w:t>24,7</w:t>
             </w:r>
           </w:p>
         </w:tc>
@@ -6404,7 +6404,7 @@
                 <w:sz w:val="28"/>
                 <w:lang w:val="en-US"/>
               </w:rPr>
-              <w:t>N36x</w:t>
+              <w:t>1,8</w:t>
             </w:r>
           </w:p>
         </w:tc>
@@ -6525,7 +6525,7 @@
           <w:sz w:val="28"/>
           <w:lang w:val="en-US"/>
         </w:rPr>
-        <w:t>20</w:t>
+        <w:t>0</w:t>
       </w:r>
       <w:r>
         <w:rPr>
@@ -6551,7 +6551,7 @@
           <w:sz w:val="28"/>
           <w:lang w:val="en-US"/>
         </w:rPr>
-        <w:t>80</w:t>
+        <w:t>0</w:t>
       </w:r>
       <w:r>
         <w:rPr>
@@ -6564,7 +6564,7 @@
           <w:sz w:val="28"/>
           <w:lang w:val="en-US"/>
         </w:rPr>
-        <w:t>102</w:t>
+        <w:t>0</w:t>
       </w:r>
       <w:r>
         <w:rPr>
@@ -8213,14 +8213,6 @@
                 <w:lang w:val="en-US"/>
               </w:rPr>
             </w:pPr>
-            <w:r>
-              <w:rPr>
-                <w:sz w:val="16"/>
-                <w:szCs w:val="16"/>
-                <w:lang w:val="en-US"/>
-              </w:rPr>
-              <w:t>0</w:t>
-            </w:r>
           </w:p>
         </w:tc>
         <w:tc>
@@ -8241,14 +8233,6 @@
                 <w:lang w:val="en-US"/>
               </w:rPr>
             </w:pPr>
-            <w:r>
-              <w:rPr>
-                <w:sz w:val="16"/>
-                <w:szCs w:val="16"/>
-                <w:lang w:val="en-US"/>
-              </w:rPr>
-              <w:t>0</w:t>
-            </w:r>
           </w:p>
         </w:tc>
         <w:tc>
@@ -8269,14 +8253,6 @@
                 <w:lang w:val="en-US"/>
               </w:rPr>
             </w:pPr>
-            <w:r>
-              <w:rPr>
-                <w:sz w:val="16"/>
-                <w:szCs w:val="16"/>
-                <w:lang w:val="en-US"/>
-              </w:rPr>
-              <w:t>0</w:t>
-            </w:r>
           </w:p>
         </w:tc>
         <w:tc>
@@ -8297,14 +8273,6 @@
                 <w:lang w:val="en-US"/>
               </w:rPr>
             </w:pPr>
-            <w:r>
-              <w:rPr>
-                <w:sz w:val="16"/>
-                <w:szCs w:val="16"/>
-                <w:lang w:val="en-US"/>
-              </w:rPr>
-              <w:t>0</w:t>
-            </w:r>
           </w:p>
         </w:tc>
         <w:tc>
@@ -8325,14 +8293,26 @@
                 <w:lang w:val="en-US"/>
               </w:rPr>
             </w:pPr>
-            <w:r>
+          </w:p>
+        </w:tc>
+        <w:tc>
+          <w:tcPr>
+            <w:tcW w:w="525" w:type="dxa"/>
+            <w:tcBorders>
+              <w:top w:val="double" w:sz="12" w:space="0" w:color="auto"/>
+              <w:left w:val="double" w:sz="4" w:space="0" w:color="auto"/>
+              <w:right w:val="double" w:sz="12" w:space="0" w:color="auto"/>
+            </w:tcBorders>
+            <w:shd w:val="clear" w:color="auto" w:fill="auto"/>
+          </w:tcPr>
+          <w:p>
+            <w:pPr>
               <w:rPr>
                 <w:sz w:val="16"/>
                 <w:szCs w:val="16"/>
                 <w:lang w:val="en-US"/>
               </w:rPr>
-              <w:t>0</w:t>
-            </w:r>
+            </w:pPr>
           </w:p>
         </w:tc>
         <w:tc>
@@ -8340,8 +8320,8 @@
             <w:tcW w:w="525" w:type="dxa"/>
             <w:tcBorders>
               <w:top w:val="double" w:sz="12" w:space="0" w:color="auto"/>
-              <w:left w:val="double" w:sz="4" w:space="0" w:color="auto"/>
-              <w:right w:val="double" w:sz="12" w:space="0" w:color="auto"/>
+              <w:left w:val="double" w:sz="12" w:space="0" w:color="auto"/>
+              <w:right w:val="double" w:sz="4" w:space="0" w:color="auto"/>
             </w:tcBorders>
             <w:shd w:val="clear" w:color="auto" w:fill="auto"/>
           </w:tcPr>
@@ -8353,42 +8333,6 @@
                 <w:lang w:val="en-US"/>
               </w:rPr>
             </w:pPr>
-            <w:r>
-              <w:rPr>
-                <w:sz w:val="16"/>
-                <w:szCs w:val="16"/>
-                <w:lang w:val="en-US"/>
-              </w:rPr>
-              <w:t>0</w:t>
-            </w:r>
-          </w:p>
-        </w:tc>
-        <w:tc>
-          <w:tcPr>
-            <w:tcW w:w="525" w:type="dxa"/>
-            <w:tcBorders>
-              <w:top w:val="double" w:sz="12" w:space="0" w:color="auto"/>
-              <w:left w:val="double" w:sz="12" w:space="0" w:color="auto"/>
-              <w:right w:val="double" w:sz="4" w:space="0" w:color="auto"/>
-            </w:tcBorders>
-            <w:shd w:val="clear" w:color="auto" w:fill="auto"/>
-          </w:tcPr>
-          <w:p>
-            <w:pPr>
-              <w:rPr>
-                <w:sz w:val="16"/>
-                <w:szCs w:val="16"/>
-                <w:lang w:val="en-US"/>
-              </w:rPr>
-            </w:pPr>
-            <w:r>
-              <w:rPr>
-                <w:sz w:val="16"/>
-                <w:szCs w:val="16"/>
-                <w:lang w:val="en-US"/>
-              </w:rPr>
-              <w:t>0</w:t>
-            </w:r>
           </w:p>
         </w:tc>
         <w:tc>
@@ -8409,14 +8353,6 @@
                 <w:lang w:val="en-US"/>
               </w:rPr>
             </w:pPr>
-            <w:r>
-              <w:rPr>
-                <w:sz w:val="16"/>
-                <w:szCs w:val="16"/>
-                <w:lang w:val="en-US"/>
-              </w:rPr>
-              <w:t>0</w:t>
-            </w:r>
           </w:p>
         </w:tc>
         <w:tc>
@@ -8437,14 +8373,6 @@
                 <w:lang w:val="en-US"/>
               </w:rPr>
             </w:pPr>
-            <w:r>
-              <w:rPr>
-                <w:sz w:val="16"/>
-                <w:szCs w:val="16"/>
-                <w:lang w:val="en-US"/>
-              </w:rPr>
-              <w:t>0</w:t>
-            </w:r>
           </w:p>
         </w:tc>
         <w:tc>
@@ -8465,14 +8393,6 @@
                 <w:lang w:val="en-US"/>
               </w:rPr>
             </w:pPr>
-            <w:r>
-              <w:rPr>
-                <w:sz w:val="16"/>
-                <w:szCs w:val="16"/>
-                <w:lang w:val="en-US"/>
-              </w:rPr>
-              <w:t>0</w:t>
-            </w:r>
           </w:p>
         </w:tc>
         <w:tc>
@@ -8493,14 +8413,26 @@
                 <w:lang w:val="en-US"/>
               </w:rPr>
             </w:pPr>
-            <w:r>
+          </w:p>
+        </w:tc>
+        <w:tc>
+          <w:tcPr>
+            <w:tcW w:w="525" w:type="dxa"/>
+            <w:tcBorders>
+              <w:top w:val="double" w:sz="12" w:space="0" w:color="auto"/>
+              <w:left w:val="double" w:sz="4" w:space="0" w:color="auto"/>
+              <w:right w:val="double" w:sz="12" w:space="0" w:color="auto"/>
+            </w:tcBorders>
+            <w:shd w:val="clear" w:color="auto" w:fill="auto"/>
+          </w:tcPr>
+          <w:p>
+            <w:pPr>
               <w:rPr>
                 <w:sz w:val="16"/>
                 <w:szCs w:val="16"/>
                 <w:lang w:val="en-US"/>
               </w:rPr>
-              <w:t>0</w:t>
-            </w:r>
+            </w:pPr>
           </w:p>
         </w:tc>
         <w:tc>
@@ -8508,8 +8440,8 @@
             <w:tcW w:w="525" w:type="dxa"/>
             <w:tcBorders>
               <w:top w:val="double" w:sz="12" w:space="0" w:color="auto"/>
-              <w:left w:val="double" w:sz="4" w:space="0" w:color="auto"/>
-              <w:right w:val="double" w:sz="12" w:space="0" w:color="auto"/>
+              <w:left w:val="double" w:sz="12" w:space="0" w:color="auto"/>
+              <w:right w:val="double" w:sz="2" w:space="0" w:color="auto"/>
             </w:tcBorders>
             <w:shd w:val="clear" w:color="auto" w:fill="auto"/>
           </w:tcPr>
@@ -8521,42 +8453,6 @@
                 <w:lang w:val="en-US"/>
               </w:rPr>
             </w:pPr>
-            <w:r>
-              <w:rPr>
-                <w:sz w:val="16"/>
-                <w:szCs w:val="16"/>
-                <w:lang w:val="en-US"/>
-              </w:rPr>
-              <w:t>0</w:t>
-            </w:r>
-          </w:p>
-        </w:tc>
-        <w:tc>
-          <w:tcPr>
-            <w:tcW w:w="525" w:type="dxa"/>
-            <w:tcBorders>
-              <w:top w:val="double" w:sz="12" w:space="0" w:color="auto"/>
-              <w:left w:val="double" w:sz="12" w:space="0" w:color="auto"/>
-              <w:right w:val="double" w:sz="2" w:space="0" w:color="auto"/>
-            </w:tcBorders>
-            <w:shd w:val="clear" w:color="auto" w:fill="auto"/>
-          </w:tcPr>
-          <w:p>
-            <w:pPr>
-              <w:rPr>
-                <w:sz w:val="16"/>
-                <w:szCs w:val="16"/>
-                <w:lang w:val="en-US"/>
-              </w:rPr>
-            </w:pPr>
-            <w:r>
-              <w:rPr>
-                <w:sz w:val="16"/>
-                <w:szCs w:val="16"/>
-                <w:lang w:val="en-US"/>
-              </w:rPr>
-              <w:t>0</w:t>
-            </w:r>
           </w:p>
         </w:tc>
         <w:tc>
@@ -8577,14 +8473,6 @@
                 <w:lang w:val="en-US"/>
               </w:rPr>
             </w:pPr>
-            <w:r>
-              <w:rPr>
-                <w:sz w:val="16"/>
-                <w:szCs w:val="16"/>
-                <w:lang w:val="en-US"/>
-              </w:rPr>
-              <w:t>0</w:t>
-            </w:r>
           </w:p>
         </w:tc>
         <w:tc>
@@ -8605,14 +8493,6 @@
                 <w:lang w:val="en-US"/>
               </w:rPr>
             </w:pPr>
-            <w:r>
-              <w:rPr>
-                <w:sz w:val="16"/>
-                <w:szCs w:val="16"/>
-                <w:lang w:val="en-US"/>
-              </w:rPr>
-              <w:t>0</w:t>
-            </w:r>
           </w:p>
         </w:tc>
         <w:tc>
@@ -8633,14 +8513,6 @@
                 <w:lang w:val="en-US"/>
               </w:rPr>
             </w:pPr>
-            <w:r>
-              <w:rPr>
-                <w:sz w:val="16"/>
-                <w:szCs w:val="16"/>
-                <w:lang w:val="en-US"/>
-              </w:rPr>
-              <w:t>0</w:t>
-            </w:r>
           </w:p>
         </w:tc>
         <w:tc>
@@ -8661,42 +8533,26 @@
                 <w:lang w:val="en-US"/>
               </w:rPr>
             </w:pPr>
-            <w:r>
+          </w:p>
+        </w:tc>
+        <w:tc>
+          <w:tcPr>
+            <w:tcW w:w="526" w:type="dxa"/>
+            <w:tcBorders>
+              <w:top w:val="double" w:sz="12" w:space="0" w:color="auto"/>
+              <w:left w:val="double" w:sz="2" w:space="0" w:color="auto"/>
+              <w:right w:val="double" w:sz="12" w:space="0" w:color="auto"/>
+            </w:tcBorders>
+            <w:shd w:val="clear" w:color="auto" w:fill="auto"/>
+          </w:tcPr>
+          <w:p>
+            <w:pPr>
               <w:rPr>
                 <w:sz w:val="16"/>
                 <w:szCs w:val="16"/>
                 <w:lang w:val="en-US"/>
               </w:rPr>
-              <w:t>0</w:t>
-            </w:r>
-          </w:p>
-        </w:tc>
-        <w:tc>
-          <w:tcPr>
-            <w:tcW w:w="526" w:type="dxa"/>
-            <w:tcBorders>
-              <w:top w:val="double" w:sz="12" w:space="0" w:color="auto"/>
-              <w:left w:val="double" w:sz="2" w:space="0" w:color="auto"/>
-              <w:right w:val="double" w:sz="12" w:space="0" w:color="auto"/>
-            </w:tcBorders>
-            <w:shd w:val="clear" w:color="auto" w:fill="auto"/>
-          </w:tcPr>
-          <w:p>
-            <w:pPr>
-              <w:rPr>
-                <w:sz w:val="16"/>
-                <w:szCs w:val="16"/>
-                <w:lang w:val="en-US"/>
-              </w:rPr>
-            </w:pPr>
-            <w:r>
-              <w:rPr>
-                <w:sz w:val="16"/>
-                <w:szCs w:val="16"/>
-                <w:lang w:val="en-US"/>
-              </w:rPr>
-              <w:t>0</w:t>
-            </w:r>
+            </w:pPr>
           </w:p>
         </w:tc>
       </w:tr>
@@ -8748,14 +8604,6 @@
                 <w:lang w:val="en-US"/>
               </w:rPr>
             </w:pPr>
-            <w:r>
-              <w:rPr>
-                <w:sz w:val="16"/>
-                <w:szCs w:val="16"/>
-                <w:lang w:val="en-US"/>
-              </w:rPr>
-              <w:t>0</w:t>
-            </w:r>
           </w:p>
         </w:tc>
         <w:tc>
@@ -8776,14 +8624,6 @@
                 <w:lang w:val="en-US"/>
               </w:rPr>
             </w:pPr>
-            <w:r>
-              <w:rPr>
-                <w:sz w:val="16"/>
-                <w:szCs w:val="16"/>
-                <w:lang w:val="en-US"/>
-              </w:rPr>
-              <w:t>0</w:t>
-            </w:r>
           </w:p>
         </w:tc>
         <w:tc>
@@ -8804,14 +8644,6 @@
                 <w:lang w:val="en-US"/>
               </w:rPr>
             </w:pPr>
-            <w:r>
-              <w:rPr>
-                <w:sz w:val="16"/>
-                <w:szCs w:val="16"/>
-                <w:lang w:val="en-US"/>
-              </w:rPr>
-              <w:t>0</w:t>
-            </w:r>
           </w:p>
         </w:tc>
         <w:tc>
@@ -8832,14 +8664,6 @@
                 <w:lang w:val="en-US"/>
               </w:rPr>
             </w:pPr>
-            <w:r>
-              <w:rPr>
-                <w:sz w:val="16"/>
-                <w:szCs w:val="16"/>
-                <w:lang w:val="en-US"/>
-              </w:rPr>
-              <w:t>0</w:t>
-            </w:r>
           </w:p>
         </w:tc>
         <w:tc>
@@ -8860,23 +8684,35 @@
                 <w:lang w:val="en-US"/>
               </w:rPr>
             </w:pPr>
-            <w:r>
+          </w:p>
+        </w:tc>
+        <w:tc>
+          <w:tcPr>
+            <w:tcW w:w="525" w:type="dxa"/>
+            <w:tcBorders>
+              <w:left w:val="double" w:sz="4" w:space="0" w:color="auto"/>
+              <w:bottom w:val="double" w:sz="12" w:space="0" w:color="auto"/>
+              <w:right w:val="double" w:sz="12" w:space="0" w:color="auto"/>
+            </w:tcBorders>
+            <w:shd w:val="clear" w:color="auto" w:fill="auto"/>
+          </w:tcPr>
+          <w:p>
+            <w:pPr>
               <w:rPr>
                 <w:sz w:val="16"/>
                 <w:szCs w:val="16"/>
                 <w:lang w:val="en-US"/>
               </w:rPr>
-              <w:t>0</w:t>
-            </w:r>
+            </w:pPr>
           </w:p>
         </w:tc>
         <w:tc>
           <w:tcPr>
             <w:tcW w:w="525" w:type="dxa"/>
             <w:tcBorders>
-              <w:left w:val="double" w:sz="4" w:space="0" w:color="auto"/>
+              <w:left w:val="double" w:sz="12" w:space="0" w:color="auto"/>
               <w:bottom w:val="double" w:sz="12" w:space="0" w:color="auto"/>
-              <w:right w:val="double" w:sz="12" w:space="0" w:color="auto"/>
+              <w:right w:val="double" w:sz="4" w:space="0" w:color="auto"/>
             </w:tcBorders>
             <w:shd w:val="clear" w:color="auto" w:fill="auto"/>
           </w:tcPr>
@@ -8888,42 +8724,6 @@
                 <w:lang w:val="en-US"/>
               </w:rPr>
             </w:pPr>
-            <w:r>
-              <w:rPr>
-                <w:sz w:val="16"/>
-                <w:szCs w:val="16"/>
-                <w:lang w:val="en-US"/>
-              </w:rPr>
-              <w:t>0</w:t>
-            </w:r>
-          </w:p>
-        </w:tc>
-        <w:tc>
-          <w:tcPr>
-            <w:tcW w:w="525" w:type="dxa"/>
-            <w:tcBorders>
-              <w:left w:val="double" w:sz="12" w:space="0" w:color="auto"/>
-              <w:bottom w:val="double" w:sz="12" w:space="0" w:color="auto"/>
-              <w:right w:val="double" w:sz="4" w:space="0" w:color="auto"/>
-            </w:tcBorders>
-            <w:shd w:val="clear" w:color="auto" w:fill="auto"/>
-          </w:tcPr>
-          <w:p>
-            <w:pPr>
-              <w:rPr>
-                <w:sz w:val="16"/>
-                <w:szCs w:val="16"/>
-                <w:lang w:val="en-US"/>
-              </w:rPr>
-            </w:pPr>
-            <w:r>
-              <w:rPr>
-                <w:sz w:val="16"/>
-                <w:szCs w:val="16"/>
-                <w:lang w:val="en-US"/>
-              </w:rPr>
-              <w:t>0</w:t>
-            </w:r>
           </w:p>
         </w:tc>
         <w:tc>
@@ -8944,14 +8744,6 @@
                 <w:lang w:val="en-US"/>
               </w:rPr>
             </w:pPr>
-            <w:r>
-              <w:rPr>
-                <w:sz w:val="16"/>
-                <w:szCs w:val="16"/>
-                <w:lang w:val="en-US"/>
-              </w:rPr>
-              <w:t>0</w:t>
-            </w:r>
           </w:p>
         </w:tc>
         <w:tc>
@@ -8972,14 +8764,6 @@
                 <w:lang w:val="en-US"/>
               </w:rPr>
             </w:pPr>
-            <w:r>
-              <w:rPr>
-                <w:sz w:val="16"/>
-                <w:szCs w:val="16"/>
-                <w:lang w:val="en-US"/>
-              </w:rPr>
-              <w:t>0</w:t>
-            </w:r>
           </w:p>
         </w:tc>
         <w:tc>
@@ -9000,14 +8784,6 @@
                 <w:lang w:val="en-US"/>
               </w:rPr>
             </w:pPr>
-            <w:r>
-              <w:rPr>
-                <w:sz w:val="16"/>
-                <w:szCs w:val="16"/>
-                <w:lang w:val="en-US"/>
-              </w:rPr>
-              <w:t>0</w:t>
-            </w:r>
           </w:p>
         </w:tc>
         <w:tc>
@@ -9028,23 +8804,35 @@
                 <w:lang w:val="en-US"/>
               </w:rPr>
             </w:pPr>
-            <w:r>
+          </w:p>
+        </w:tc>
+        <w:tc>
+          <w:tcPr>
+            <w:tcW w:w="525" w:type="dxa"/>
+            <w:tcBorders>
+              <w:left w:val="double" w:sz="4" w:space="0" w:color="auto"/>
+              <w:bottom w:val="double" w:sz="12" w:space="0" w:color="auto"/>
+              <w:right w:val="double" w:sz="12" w:space="0" w:color="auto"/>
+            </w:tcBorders>
+            <w:shd w:val="clear" w:color="auto" w:fill="auto"/>
+          </w:tcPr>
+          <w:p>
+            <w:pPr>
               <w:rPr>
                 <w:sz w:val="16"/>
                 <w:szCs w:val="16"/>
                 <w:lang w:val="en-US"/>
               </w:rPr>
-              <w:t>0</w:t>
-            </w:r>
+            </w:pPr>
           </w:p>
         </w:tc>
         <w:tc>
           <w:tcPr>
             <w:tcW w:w="525" w:type="dxa"/>
             <w:tcBorders>
-              <w:left w:val="double" w:sz="4" w:space="0" w:color="auto"/>
+              <w:left w:val="double" w:sz="12" w:space="0" w:color="auto"/>
               <w:bottom w:val="double" w:sz="12" w:space="0" w:color="auto"/>
-              <w:right w:val="double" w:sz="12" w:space="0" w:color="auto"/>
+              <w:right w:val="double" w:sz="2" w:space="0" w:color="auto"/>
             </w:tcBorders>
             <w:shd w:val="clear" w:color="auto" w:fill="auto"/>
           </w:tcPr>
@@ -9056,42 +8844,6 @@
                 <w:lang w:val="en-US"/>
               </w:rPr>
             </w:pPr>
-            <w:r>
-              <w:rPr>
-                <w:sz w:val="16"/>
-                <w:szCs w:val="16"/>
-                <w:lang w:val="en-US"/>
-              </w:rPr>
-              <w:t>0</w:t>
-            </w:r>
-          </w:p>
-        </w:tc>
-        <w:tc>
-          <w:tcPr>
-            <w:tcW w:w="525" w:type="dxa"/>
-            <w:tcBorders>
-              <w:left w:val="double" w:sz="12" w:space="0" w:color="auto"/>
-              <w:bottom w:val="double" w:sz="12" w:space="0" w:color="auto"/>
-              <w:right w:val="double" w:sz="2" w:space="0" w:color="auto"/>
-            </w:tcBorders>
-            <w:shd w:val="clear" w:color="auto" w:fill="auto"/>
-          </w:tcPr>
-          <w:p>
-            <w:pPr>
-              <w:rPr>
-                <w:sz w:val="16"/>
-                <w:szCs w:val="16"/>
-                <w:lang w:val="en-US"/>
-              </w:rPr>
-            </w:pPr>
-            <w:r>
-              <w:rPr>
-                <w:sz w:val="16"/>
-                <w:szCs w:val="16"/>
-                <w:lang w:val="en-US"/>
-              </w:rPr>
-              <w:t>0</w:t>
-            </w:r>
           </w:p>
         </w:tc>
         <w:tc>
@@ -9112,14 +8864,6 @@
                 <w:lang w:val="en-US"/>
               </w:rPr>
             </w:pPr>
-            <w:r>
-              <w:rPr>
-                <w:sz w:val="16"/>
-                <w:szCs w:val="16"/>
-                <w:lang w:val="en-US"/>
-              </w:rPr>
-              <w:t>0</w:t>
-            </w:r>
           </w:p>
         </w:tc>
         <w:tc>
@@ -9140,14 +8884,6 @@
                 <w:lang w:val="en-US"/>
               </w:rPr>
             </w:pPr>
-            <w:r>
-              <w:rPr>
-                <w:sz w:val="16"/>
-                <w:szCs w:val="16"/>
-                <w:lang w:val="en-US"/>
-              </w:rPr>
-              <w:t>0</w:t>
-            </w:r>
           </w:p>
         </w:tc>
         <w:tc>
@@ -9168,14 +8904,6 @@
                 <w:lang w:val="en-US"/>
               </w:rPr>
             </w:pPr>
-            <w:r>
-              <w:rPr>
-                <w:sz w:val="16"/>
-                <w:szCs w:val="16"/>
-                <w:lang w:val="en-US"/>
-              </w:rPr>
-              <w:t>0</w:t>
-            </w:r>
           </w:p>
         </w:tc>
         <w:tc>
@@ -9196,42 +8924,26 @@
                 <w:lang w:val="en-US"/>
               </w:rPr>
             </w:pPr>
-            <w:r>
+          </w:p>
+        </w:tc>
+        <w:tc>
+          <w:tcPr>
+            <w:tcW w:w="526" w:type="dxa"/>
+            <w:tcBorders>
+              <w:left w:val="double" w:sz="2" w:space="0" w:color="auto"/>
+              <w:bottom w:val="double" w:sz="12" w:space="0" w:color="auto"/>
+              <w:right w:val="double" w:sz="12" w:space="0" w:color="auto"/>
+            </w:tcBorders>
+            <w:shd w:val="clear" w:color="auto" w:fill="auto"/>
+          </w:tcPr>
+          <w:p>
+            <w:pPr>
               <w:rPr>
                 <w:sz w:val="16"/>
                 <w:szCs w:val="16"/>
                 <w:lang w:val="en-US"/>
               </w:rPr>
-              <w:t>0</w:t>
-            </w:r>
-          </w:p>
-        </w:tc>
-        <w:tc>
-          <w:tcPr>
-            <w:tcW w:w="526" w:type="dxa"/>
-            <w:tcBorders>
-              <w:left w:val="double" w:sz="2" w:space="0" w:color="auto"/>
-              <w:bottom w:val="double" w:sz="12" w:space="0" w:color="auto"/>
-              <w:right w:val="double" w:sz="12" w:space="0" w:color="auto"/>
-            </w:tcBorders>
-            <w:shd w:val="clear" w:color="auto" w:fill="auto"/>
-          </w:tcPr>
-          <w:p>
-            <w:pPr>
-              <w:rPr>
-                <w:sz w:val="16"/>
-                <w:szCs w:val="16"/>
-                <w:lang w:val="en-US"/>
-              </w:rPr>
-            </w:pPr>
-            <w:r>
-              <w:rPr>
-                <w:sz w:val="16"/>
-                <w:szCs w:val="16"/>
-                <w:lang w:val="en-US"/>
-              </w:rPr>
-              <w:t>0</w:t>
-            </w:r>
+            </w:pPr>
           </w:p>
         </w:tc>
       </w:tr>
@@ -10337,7 +10049,7 @@
 </file>
 
 <file path=customXml/itemProps2.xml><?xml version="1.0" encoding="utf-8"?>
-<ds:datastoreItem xmlns:ds="http://schemas.openxmlformats.org/officeDocument/2006/customXml" ds:itemID="{2CCBC175-337F-4736-940E-0A882F43AA37}">
+<ds:datastoreItem xmlns:ds="http://schemas.openxmlformats.org/officeDocument/2006/customXml" ds:itemID="{8BC5E749-2A1A-4683-A7A5-1D7E5D73121B}">
   <ds:schemaRefs>
     <ds:schemaRef ds:uri="http://schemas.openxmlformats.org/officeDocument/2006/bibliography"/>
   </ds:schemaRefs>

</xml_diff>